<commit_message>
Corrected the lang codes for HTML in JSON_to_calendar.py. Some other fixes.
</commit_message>
<xml_diff>
--- a/Improving_quality_of_thesis_data.docx
+++ b/Improving_quality_of_thesis_data.docx
@@ -31,27 +31,13 @@
         <w:rPr>
           <w:sz w:val="48"/>
         </w:rPr>
-        <w:t xml:space="preserve"> </w:t>
-      </w:r>
-      <w:bookmarkStart w:id="0" w:name="_GoBack"/>
+        <w:t xml:space="preserve"> thesis </w:t>
+      </w:r>
       <w:r>
         <w:rPr>
           <w:sz w:val="48"/>
         </w:rPr>
-        <w:t xml:space="preserve">thesis </w:t>
-      </w:r>
-      <w:r>
-        <w:rPr>
-          <w:sz w:val="48"/>
-        </w:rPr>
-        <w:t>data quality</w:t>
-      </w:r>
-      <w:bookmarkEnd w:id="0"/>
-      <w:r>
-        <w:rPr>
-          <w:sz w:val="48"/>
-        </w:rPr>
-        <w:t>?</w:t>
+        <w:t>data quality?</w:t>
       </w:r>
     </w:p>
     <w:p>
@@ -72,6 +58,7 @@
       <w:pPr>
         <w:pStyle w:val="BodyText"/>
       </w:pPr>
+      <w:bookmarkStart w:id="0" w:name="_GoBack"/>
       <w:r>
         <w:t>While trying to asses</w:t>
       </w:r>
@@ -145,7 +132,15 @@
         <w:pStyle w:val="ListBullet2"/>
       </w:pPr>
       <w:r>
-        <w:t>DiVA should have the meta data for each thesis and at least an archive copy of the actual thesis.</w:t>
+        <w:t xml:space="preserve">DiVA should have the </w:t>
+      </w:r>
+      <w:proofErr w:type="gramStart"/>
+      <w:r>
+        <w:t>meta</w:t>
+      </w:r>
+      <w:proofErr w:type="gramEnd"/>
+      <w:r>
+        <w:t xml:space="preserve"> data for each thesis and at least an archive copy of the actual thesis.</w:t>
       </w:r>
     </w:p>
     <w:p>
@@ -172,7 +167,15 @@
         <w:t xml:space="preserve"> degree projects have grades reported in LADOK, bu</w:t>
       </w:r>
       <w:r>
-        <w:t>t there is no meta data for the corresponding thesis</w:t>
+        <w:t xml:space="preserve">t there is no </w:t>
+      </w:r>
+      <w:proofErr w:type="gramStart"/>
+      <w:r>
+        <w:t>meta</w:t>
+      </w:r>
+      <w:proofErr w:type="gramEnd"/>
+      <w:r>
+        <w:t xml:space="preserve"> data for the corresponding thesis</w:t>
       </w:r>
       <w:r>
         <w:t xml:space="preserve"> in DiVA.</w:t>
@@ -226,6 +229,7 @@
       <w:pPr>
         <w:pStyle w:val="BodyText"/>
       </w:pPr>
+      <w:proofErr w:type="gramStart"/>
       <w:r>
         <w:t xml:space="preserve">Section </w:t>
       </w:r>
@@ -245,7 +249,11 @@
         <w:fldChar w:fldCharType="end"/>
       </w:r>
       <w:r>
-        <w:t xml:space="preserve"> looks at the data that currently exists. Section </w:t>
+        <w:t xml:space="preserve"> looks at the data that currently exists.</w:t>
+      </w:r>
+      <w:proofErr w:type="gramEnd"/>
+      <w:r>
+        <w:t xml:space="preserve"> Section </w:t>
       </w:r>
       <w:r>
         <w:fldChar w:fldCharType="begin"/>
@@ -263,7 +271,15 @@
         <w:fldChar w:fldCharType="end"/>
       </w:r>
       <w:r>
-        <w:t xml:space="preserve"> raises the question of whether one could check the quality of the LADOK data using the data from DiVA and implicitly check the DiVA data for completeness based upon the LADOK data. However, it concludes that there is not a simple way to connected the LADOK and DiVA records</w:t>
+        <w:t xml:space="preserve"> raises the question of whether one could check the quality of the LADOK data using the data from DiVA and implicitly check the DiVA data for completeness based upon the LADOK data. However, it concludes that there is not a simple way to </w:t>
+      </w:r>
+      <w:proofErr w:type="gramStart"/>
+      <w:r>
+        <w:t>connected</w:t>
+      </w:r>
+      <w:proofErr w:type="gramEnd"/>
+      <w:r>
+        <w:t xml:space="preserve"> the LADOK and DiVA records</w:t>
       </w:r>
       <w:r>
         <w:t>,</w:t>
@@ -275,7 +291,11 @@
         <w:t xml:space="preserve">currently </w:t>
       </w:r>
       <w:r>
-        <w:t xml:space="preserve">the KTH ID of authors is rarely present in the DiVA records. Section </w:t>
+        <w:t xml:space="preserve">the KTH ID of authors is rarely present in the DiVA records. </w:t>
+      </w:r>
+      <w:proofErr w:type="gramStart"/>
+      <w:r>
+        <w:t xml:space="preserve">Section </w:t>
       </w:r>
       <w:r>
         <w:fldChar w:fldCharType="begin"/>
@@ -296,7 +316,11 @@
         <w:t xml:space="preserve"> </w:t>
       </w:r>
       <w:r>
-        <w:t xml:space="preserve">tell </w:t>
+        <w:t>tell</w:t>
+      </w:r>
+      <w:proofErr w:type="gramEnd"/>
+      <w:r>
+        <w:t xml:space="preserve"> </w:t>
       </w:r>
       <w:r>
         <w:t xml:space="preserve">how you can </w:t>
@@ -422,6 +446,7 @@
         <w:t xml:space="preserve"> Otherwise, it would seem that we have to expect an error rate of several percent.</w:t>
       </w:r>
     </w:p>
+    <w:bookmarkEnd w:id="0"/>
     <w:p>
       <w:pPr>
         <w:pStyle w:val="BodyText"/>
@@ -476,9 +501,11 @@
       <w:r>
         <w:t xml:space="preserve"> (“</w:t>
       </w:r>
+      <w:proofErr w:type="spellStart"/>
       <w:r>
         <w:t>Språkkommittén</w:t>
       </w:r>
+      <w:proofErr w:type="spellEnd"/>
       <w:r>
         <w:t>”)</w:t>
       </w:r>
@@ -626,11 +653,19 @@
       <w:r>
         <w:t xml:space="preserve"> as one should be the title in Swedish and the other the title in English – and </w:t>
       </w:r>
+      <w:proofErr w:type="spellStart"/>
       <w:r>
         <w:rPr>
           <w:i/>
         </w:rPr>
-        <w:t>vise versa</w:t>
+        <w:t>vise</w:t>
+      </w:r>
+      <w:proofErr w:type="spellEnd"/>
+      <w:r>
+        <w:rPr>
+          <w:i/>
+        </w:rPr>
+        <w:t xml:space="preserve"> versa</w:t>
       </w:r>
       <w:r>
         <w:t xml:space="preserve">). </w:t>
@@ -728,7 +763,15 @@
         <w:t>There is</w:t>
       </w:r>
       <w:r>
-        <w:t xml:space="preserve"> also inconsistent use of “-“ and “:</w:t>
+        <w:t xml:space="preserve"> also inconsistent use of “-</w:t>
+      </w:r>
+      <w:proofErr w:type="gramStart"/>
+      <w:r>
+        <w:t>“ and</w:t>
+      </w:r>
+      <w:proofErr w:type="gramEnd"/>
+      <w:r>
+        <w:t xml:space="preserve"> “:</w:t>
       </w:r>
       <w:r>
         <w:t xml:space="preserve">” To separate the title from </w:t>
@@ -769,27 +812,14 @@
       <w:r>
         <w:t xml:space="preserve">Table </w:t>
       </w:r>
-      <w:r>
-        <w:fldChar w:fldCharType="begin"/>
-      </w:r>
-      <w:r>
-        <w:instrText xml:space="preserve"> SEQ Table \* ARABIC </w:instrText>
-      </w:r>
-      <w:r>
-        <w:fldChar w:fldCharType="separate"/>
-      </w:r>
-      <w:r>
-        <w:rPr>
-          <w:noProof/>
-        </w:rPr>
-        <w:t>1</w:t>
-      </w:r>
-      <w:r>
-        <w:rPr>
-          <w:noProof/>
-        </w:rPr>
-        <w:fldChar w:fldCharType="end"/>
-      </w:r>
+      <w:fldSimple w:instr=" SEQ Table \* ARABIC ">
+        <w:r>
+          <w:rPr>
+            <w:noProof/>
+          </w:rPr>
+          <w:t>1</w:t>
+        </w:r>
+      </w:fldSimple>
       <w:bookmarkEnd w:id="3"/>
       <w:r>
         <w:t xml:space="preserve">: </w:t>
@@ -9592,27 +9622,14 @@
       <w:r>
         <w:t xml:space="preserve">Figure </w:t>
       </w:r>
-      <w:r>
-        <w:fldChar w:fldCharType="begin"/>
-      </w:r>
-      <w:r>
-        <w:instrText xml:space="preserve"> SEQ Figure \* ARABIC </w:instrText>
-      </w:r>
-      <w:r>
-        <w:fldChar w:fldCharType="separate"/>
-      </w:r>
-      <w:r>
-        <w:rPr>
-          <w:noProof/>
-        </w:rPr>
-        <w:t>1</w:t>
-      </w:r>
-      <w:r>
-        <w:rPr>
-          <w:noProof/>
-        </w:rPr>
-        <w:fldChar w:fldCharType="end"/>
-      </w:r>
+      <w:fldSimple w:instr=" SEQ Figure \* ARABIC ">
+        <w:r>
+          <w:rPr>
+            <w:noProof/>
+          </w:rPr>
+          <w:t>1</w:t>
+        </w:r>
+      </w:fldSimple>
       <w:bookmarkEnd w:id="4"/>
       <w:r>
         <w:t xml:space="preserve">: Number of </w:t>
@@ -9659,27 +9676,14 @@
       <w:r>
         <w:t xml:space="preserve">Table </w:t>
       </w:r>
-      <w:r>
-        <w:fldChar w:fldCharType="begin"/>
-      </w:r>
-      <w:r>
-        <w:instrText xml:space="preserve"> SEQ Table \* ARABIC </w:instrText>
-      </w:r>
-      <w:r>
-        <w:fldChar w:fldCharType="separate"/>
-      </w:r>
-      <w:r>
-        <w:rPr>
-          <w:noProof/>
-        </w:rPr>
-        <w:t>2</w:t>
-      </w:r>
-      <w:r>
-        <w:rPr>
-          <w:noProof/>
-        </w:rPr>
-        <w:fldChar w:fldCharType="end"/>
-      </w:r>
+      <w:fldSimple w:instr=" SEQ Table \* ARABIC ">
+        <w:r>
+          <w:rPr>
+            <w:noProof/>
+          </w:rPr>
+          <w:t>2</w:t>
+        </w:r>
+      </w:fldSimple>
       <w:bookmarkEnd w:id="6"/>
       <w:r>
         <w:t>: Fraction of matching t</w:t>
@@ -17771,27 +17775,14 @@
       <w:r>
         <w:t xml:space="preserve">Figure </w:t>
       </w:r>
-      <w:r>
-        <w:fldChar w:fldCharType="begin"/>
-      </w:r>
-      <w:r>
-        <w:instrText xml:space="preserve"> SEQ Figure \* ARABIC </w:instrText>
-      </w:r>
-      <w:r>
-        <w:fldChar w:fldCharType="separate"/>
-      </w:r>
-      <w:r>
-        <w:rPr>
-          <w:noProof/>
-        </w:rPr>
-        <w:t>2</w:t>
-      </w:r>
-      <w:r>
-        <w:rPr>
-          <w:noProof/>
-        </w:rPr>
-        <w:fldChar w:fldCharType="end"/>
-      </w:r>
+      <w:fldSimple w:instr=" SEQ Figure \* ARABIC ">
+        <w:r>
+          <w:rPr>
+            <w:noProof/>
+          </w:rPr>
+          <w:t>2</w:t>
+        </w:r>
+      </w:fldSimple>
       <w:bookmarkEnd w:id="7"/>
       <w:r>
         <w:t>: Fraction of m</w:t>
@@ -17838,7 +17829,15 @@
         <w:t xml:space="preserve">about matching titles from LADOK </w:t>
       </w:r>
       <w:r>
-        <w:t xml:space="preserve">looked odd, as the number that did not have an English and </w:t>
+        <w:t xml:space="preserve">looked odd, as the number that did not have </w:t>
+      </w:r>
+      <w:proofErr w:type="gramStart"/>
+      <w:r>
+        <w:t>an English</w:t>
+      </w:r>
+      <w:proofErr w:type="gramEnd"/>
+      <w:r>
+        <w:t xml:space="preserve"> and </w:t>
       </w:r>
       <w:r>
         <w:t xml:space="preserve">a </w:t>
@@ -17978,7 +17977,15 @@
         <w:t xml:space="preserve"> reflect the data in DiVA or in the thesis itself</w:t>
       </w:r>
       <w:r>
-        <w:t xml:space="preserve">. While in the case of 2019, roughly 2.2% of the theses with matching titles in LADOK do not have matching titles in DiVA’s metadata. </w:t>
+        <w:t xml:space="preserve">. While in the case of 2019, roughly 2.2% of the theses with matching titles in LADOK do not have matching titles in </w:t>
+      </w:r>
+      <w:proofErr w:type="spellStart"/>
+      <w:r>
+        <w:t>DiVA’s</w:t>
+      </w:r>
+      <w:proofErr w:type="spellEnd"/>
+      <w:r>
+        <w:t xml:space="preserve"> metadata. </w:t>
       </w:r>
       <w:r>
         <w:t>W</w:t>
@@ -18024,24 +18031,39 @@
       <w:pPr>
         <w:pStyle w:val="BodyText"/>
       </w:pPr>
-      <w:r>
-        <w:t>as URN: urn:nbn:se:kth:diva-291546 and URN: urn:nbn:se:kth:diva-294066</w:t>
+      <w:proofErr w:type="gramStart"/>
+      <w:r>
+        <w:t>as</w:t>
+      </w:r>
+      <w:proofErr w:type="gramEnd"/>
+      <w:r>
+        <w:t xml:space="preserve"> URN: urn:nbn:se:kth:diva-291546 and URN: urn:nbn:se:kth:diva-294066</w:t>
       </w:r>
     </w:p>
     <w:p>
       <w:pPr>
         <w:pStyle w:val="BodyText"/>
       </w:pPr>
-      <w:r>
-        <w:t>as URN: urn:nbn:se:kth:diva-273926 and URN: urn:nbn:se:kth:diva-273266</w:t>
+      <w:proofErr w:type="gramStart"/>
+      <w:r>
+        <w:t>as</w:t>
+      </w:r>
+      <w:proofErr w:type="gramEnd"/>
+      <w:r>
+        <w:t xml:space="preserve"> URN: urn:nbn:se:kth:diva-273926 and URN: urn:nbn:se:kth:diva-273266</w:t>
       </w:r>
     </w:p>
     <w:p>
       <w:pPr>
         <w:pStyle w:val="BodyText"/>
       </w:pPr>
-      <w:r>
-        <w:t>as URN: urn:nbn:se:kth:diva-289523 and URN: urn:nbn:se:kth:diva-290794</w:t>
+      <w:proofErr w:type="gramStart"/>
+      <w:r>
+        <w:t>as</w:t>
+      </w:r>
+      <w:proofErr w:type="gramEnd"/>
+      <w:r>
+        <w:t xml:space="preserve"> URN: urn:nbn:se:kth:diva-289523 and URN: urn:nbn:se:kth:diva-290794</w:t>
       </w:r>
       <w:r>
         <w:tab/>
@@ -18079,7 +18101,55 @@
         <w:t>,</w:t>
       </w:r>
       <w:r>
-        <w:t xml:space="preserve"> the inside cover page shows the Swedish title says: ": Detta är den svenska översättningen av titeln”, i.e., the student used the new template but did not enter a Swedi</w:t>
+        <w:t xml:space="preserve"> the inside cover page shows the Swedish title says: ": </w:t>
+      </w:r>
+      <w:proofErr w:type="spellStart"/>
+      <w:r>
+        <w:t>Detta</w:t>
+      </w:r>
+      <w:proofErr w:type="spellEnd"/>
+      <w:r>
+        <w:t xml:space="preserve"> </w:t>
+      </w:r>
+      <w:proofErr w:type="spellStart"/>
+      <w:r>
+        <w:t>är</w:t>
+      </w:r>
+      <w:proofErr w:type="spellEnd"/>
+      <w:r>
+        <w:t xml:space="preserve"> den </w:t>
+      </w:r>
+      <w:proofErr w:type="spellStart"/>
+      <w:r>
+        <w:t>svenska</w:t>
+      </w:r>
+      <w:proofErr w:type="spellEnd"/>
+      <w:r>
+        <w:t xml:space="preserve"> </w:t>
+      </w:r>
+      <w:proofErr w:type="spellStart"/>
+      <w:r>
+        <w:t>översättningen</w:t>
+      </w:r>
+      <w:proofErr w:type="spellEnd"/>
+      <w:r>
+        <w:t xml:space="preserve"> </w:t>
+      </w:r>
+      <w:proofErr w:type="spellStart"/>
+      <w:r>
+        <w:t>av</w:t>
+      </w:r>
+      <w:proofErr w:type="spellEnd"/>
+      <w:r>
+        <w:t xml:space="preserve"> </w:t>
+      </w:r>
+      <w:proofErr w:type="spellStart"/>
+      <w:r>
+        <w:t>titeln</w:t>
+      </w:r>
+      <w:proofErr w:type="spellEnd"/>
+      <w:r>
+        <w:t>”, i.e., the student used the new template but did not enter a Swedi</w:t>
       </w:r>
       <w:r>
         <w:t>sh title; hence they got the def</w:t>
@@ -18114,7 +18184,15 @@
         <w:t xml:space="preserve"> the thesis has a S</w:t>
       </w:r>
       <w:r>
-        <w:t>wedish sammananfaning before the abstract</w:t>
+        <w:t xml:space="preserve">wedish </w:t>
+      </w:r>
+      <w:proofErr w:type="spellStart"/>
+      <w:r>
+        <w:t>sammananfaning</w:t>
+      </w:r>
+      <w:proofErr w:type="spellEnd"/>
+      <w:r>
+        <w:t xml:space="preserve"> before the abstract</w:t>
       </w:r>
       <w:r>
         <w:t>,</w:t>
@@ -18158,9 +18236,11 @@
       <w:r>
         <w:t xml:space="preserve"> the Swedish </w:t>
       </w:r>
+      <w:proofErr w:type="spellStart"/>
       <w:r>
         <w:t>sammanfatning</w:t>
       </w:r>
+      <w:proofErr w:type="spellEnd"/>
       <w:r>
         <w:t xml:space="preserve"> is missing.</w:t>
       </w:r>
@@ -18253,7 +18333,15 @@
         <w:pStyle w:val="ListBullet2"/>
       </w:pPr>
       <w:r>
-        <w:t>"KTH Thesis Report" (2x).</w:t>
+        <w:t>"KTH Thesis Report" (</w:t>
+      </w:r>
+      <w:proofErr w:type="gramStart"/>
+      <w:r>
+        <w:t>2x</w:t>
+      </w:r>
+      <w:proofErr w:type="gramEnd"/>
+      <w:r>
+        <w:t>).</w:t>
       </w:r>
     </w:p>
     <w:p>
@@ -18315,27 +18403,14 @@
         <w:lastRenderedPageBreak/>
         <w:t xml:space="preserve">Table </w:t>
       </w:r>
-      <w:r>
-        <w:fldChar w:fldCharType="begin"/>
-      </w:r>
-      <w:r>
-        <w:instrText xml:space="preserve"> SEQ Table \* ARABIC </w:instrText>
-      </w:r>
-      <w:r>
-        <w:fldChar w:fldCharType="separate"/>
-      </w:r>
-      <w:r>
-        <w:rPr>
-          <w:noProof/>
-        </w:rPr>
-        <w:t>3</w:t>
-      </w:r>
-      <w:r>
-        <w:rPr>
-          <w:noProof/>
-        </w:rPr>
-        <w:fldChar w:fldCharType="end"/>
-      </w:r>
+      <w:fldSimple w:instr=" SEQ Table \* ARABIC ">
+        <w:r>
+          <w:rPr>
+            <w:noProof/>
+          </w:rPr>
+          <w:t>3</w:t>
+        </w:r>
+      </w:fldSimple>
       <w:bookmarkEnd w:id="9"/>
       <w:r>
         <w:t>:</w:t>
@@ -19464,7 +19539,23 @@
         <w:pStyle w:val="BodyText"/>
       </w:pPr>
       <w:r>
-        <w:t>However, it is possible to translate the LADOK identifier for a student to a KTH ID (hereafter kthid) – as this mapping is in Canvas. So if the DiVA entries have the kthid for the author or authors entered</w:t>
+        <w:t xml:space="preserve">However, it is possible to translate the LADOK identifier for a student to a KTH ID (hereafter </w:t>
+      </w:r>
+      <w:proofErr w:type="spellStart"/>
+      <w:r>
+        <w:t>kthid</w:t>
+      </w:r>
+      <w:proofErr w:type="spellEnd"/>
+      <w:r>
+        <w:t xml:space="preserve">) – as this mapping is in Canvas. So if the DiVA entries have the </w:t>
+      </w:r>
+      <w:proofErr w:type="spellStart"/>
+      <w:r>
+        <w:t>kthid</w:t>
+      </w:r>
+      <w:proofErr w:type="spellEnd"/>
+      <w:r>
+        <w:t xml:space="preserve"> for the author or authors entered</w:t>
       </w:r>
       <w:r>
         <w:t>, then</w:t>
@@ -19497,7 +19588,15 @@
         <w:t>,</w:t>
       </w:r>
       <w:r>
-        <w:t xml:space="preserve"> the fraction of authors whose kthid was entered is too low to use this as a means to associate a LADOK tit</w:t>
+        <w:t xml:space="preserve"> the fraction of authors whose </w:t>
+      </w:r>
+      <w:proofErr w:type="spellStart"/>
+      <w:r>
+        <w:t>kthid</w:t>
+      </w:r>
+      <w:proofErr w:type="spellEnd"/>
+      <w:r>
+        <w:t xml:space="preserve"> was entered is too low to use this as a means to associate a LADOK tit</w:t>
       </w:r>
       <w:r>
         <w:t>le entry with a DiVA entry.</w:t>
@@ -19531,7 +19630,21 @@
         <w:rPr>
           <w:b/>
         </w:rPr>
-        <w:t>enter the kthid for authors</w:t>
+        <w:t xml:space="preserve">enter the </w:t>
+      </w:r>
+      <w:proofErr w:type="spellStart"/>
+      <w:r>
+        <w:rPr>
+          <w:b/>
+        </w:rPr>
+        <w:t>kthid</w:t>
+      </w:r>
+      <w:proofErr w:type="spellEnd"/>
+      <w:r>
+        <w:rPr>
+          <w:b/>
+        </w:rPr>
+        <w:t xml:space="preserve"> for authors</w:t>
       </w:r>
       <w:r>
         <w:t xml:space="preserve"> and/or</w:t>
@@ -19568,27 +19681,14 @@
       <w:r>
         <w:t xml:space="preserve">Table </w:t>
       </w:r>
-      <w:r>
-        <w:fldChar w:fldCharType="begin"/>
-      </w:r>
-      <w:r>
-        <w:instrText xml:space="preserve"> SEQ Table \* ARABIC </w:instrText>
-      </w:r>
-      <w:r>
-        <w:fldChar w:fldCharType="separate"/>
-      </w:r>
-      <w:r>
-        <w:rPr>
-          <w:noProof/>
-        </w:rPr>
-        <w:t>4</w:t>
-      </w:r>
-      <w:r>
-        <w:rPr>
-          <w:noProof/>
-        </w:rPr>
-        <w:fldChar w:fldCharType="end"/>
-      </w:r>
+      <w:fldSimple w:instr=" SEQ Table \* ARABIC ">
+        <w:r>
+          <w:rPr>
+            <w:noProof/>
+          </w:rPr>
+          <w:t>4</w:t>
+        </w:r>
+      </w:fldSimple>
       <w:bookmarkEnd w:id="11"/>
       <w:r>
         <w:t>: N</w:t>
@@ -39447,8 +39547,13 @@
       <w:pPr>
         <w:pStyle w:val="Computerexample"/>
       </w:pPr>
-      <w:r>
-        <w:t>wget -O cbh-2019-diva.mods 'https://kth.diva-portal.org/smash/export.jsf?format=mods&amp;addFilename=true&amp;aq=[[]]&amp;aqe=[]&amp;aq2=[[{"dateIssued":{"from":"</w:t>
+      <w:proofErr w:type="spellStart"/>
+      <w:r>
+        <w:t>wget</w:t>
+      </w:r>
+      <w:proofErr w:type="spellEnd"/>
+      <w:r>
+        <w:t xml:space="preserve"> -O cbh-2019-diva.mods 'https://kth.diva-portal.org/smash/export.jsf?format=mods&amp;addFilename=true&amp;aq=[[]]&amp;aqe=[]&amp;aq2=[[{"dateIssued":{"from":"</w:t>
       </w:r>
       <w:r>
         <w:rPr>
@@ -39725,7 +39830,7 @@
           <w:rPr>
             <w:noProof/>
           </w:rPr>
-          <w:t>2</w:t>
+          <w:t>1</w:t>
         </w:r>
         <w:r>
           <w:rPr>
@@ -39790,16 +39895,18 @@
         <w:t>1998</w:t>
       </w:r>
       <w:r>
-        <w:t>, see</w:t>
-      </w:r>
-      <w:r>
-        <w:t xml:space="preserve"> also</w:t>
-      </w:r>
-      <w:r>
-        <w:t xml:space="preserve"> his 2016 paper, “</w:t>
-      </w:r>
-      <w:r>
-        <w:t>What We Don't Know About Spreadsheet Errors Today: The Facts, Why We Don't Believe Them, and What We Need to Do</w:t>
+        <w:t>, see also his 2016 paper, “</w:t>
+      </w:r>
+      <w:r>
+        <w:t xml:space="preserve">What </w:t>
+      </w:r>
+      <w:proofErr w:type="gramStart"/>
+      <w:r>
+        <w:t>We Don't Know About</w:t>
+      </w:r>
+      <w:proofErr w:type="gramEnd"/>
+      <w:r>
+        <w:t xml:space="preserve"> Spreadsheet Errors Today: The Facts, Why We Don't Believe Them, and What We Need to Do</w:t>
       </w:r>
       <w:r>
         <w:t xml:space="preserve">” </w:t>
@@ -39813,7 +39920,15 @@
         </w:r>
       </w:hyperlink>
       <w:r>
-        <w:t xml:space="preserve">. His work points to a 1-5% human error rate, see: </w:t>
+        <w:t xml:space="preserve">. His work points to a 1-5% human error </w:t>
+      </w:r>
+      <w:proofErr w:type="gramStart"/>
+      <w:r>
+        <w:t>rate,</w:t>
+      </w:r>
+      <w:proofErr w:type="gramEnd"/>
+      <w:r>
+        <w:t xml:space="preserve"> see: </w:t>
       </w:r>
       <w:hyperlink r:id="rId2" w:history="1">
         <w:r>
@@ -46338,7 +46453,7 @@
 </file>
 
 <file path=customXml/itemProps1.xml><?xml version="1.0" encoding="utf-8"?>
-<ds:datastoreItem xmlns:ds="http://schemas.openxmlformats.org/officeDocument/2006/customXml" ds:itemID="{AA71CF3D-BF4C-4BC4-B272-08CD8FA4B656}">
+<ds:datastoreItem xmlns:ds="http://schemas.openxmlformats.org/officeDocument/2006/customXml" ds:itemID="{1D124755-8311-4515-BDF5-E7539D61EA6C}">
   <ds:schemaRefs>
     <ds:schemaRef ds:uri="http://schemas.openxmlformats.org/officeDocument/2006/bibliography"/>
   </ds:schemaRefs>

</xml_diff>